<commit_message>
Update Group Industry Data Compilation .docx
</commit_message>
<xml_diff>
--- a/All Task Final Report/Group Industry Data Compilation .docx
+++ b/All Task Final Report/Group Industry Data Compilation .docx
@@ -8203,15 +8203,13 @@
       <w:pPr>
         <w:rPr>
           <w:rFonts w:cstheme="minorHAnsi"/>
-          <w:b/>
-          <w:sz w:val="20"/>
-          <w:szCs w:val="20"/>
-        </w:rPr>
-      </w:pPr>
-      <w:r>
-        <w:rPr>
-          <w:rFonts w:cstheme="minorHAnsi"/>
-          <w:b/>
+          <w:sz w:val="20"/>
+          <w:szCs w:val="20"/>
+        </w:rPr>
+      </w:pPr>
+      <w:r>
+        <w:rPr>
+          <w:rFonts w:cstheme="minorHAnsi"/>
           <w:sz w:val="20"/>
           <w:szCs w:val="20"/>
         </w:rPr>
@@ -8305,6 +8303,7 @@
     <w:p>
       <w:pPr>
         <w:pStyle w:val="NormalWeb"/>
+        <w:spacing w:before="0" w:beforeAutospacing="0" w:after="0" w:afterAutospacing="0"/>
         <w:rPr>
           <w:rFonts w:asciiTheme="minorHAnsi" w:hAnsiTheme="minorHAnsi" w:cstheme="minorHAnsi"/>
           <w:sz w:val="20"/>
@@ -8350,6 +8349,7 @@
     <w:p>
       <w:pPr>
         <w:pStyle w:val="NormalWeb"/>
+        <w:spacing w:before="0" w:beforeAutospacing="0" w:after="0" w:afterAutospacing="0"/>
         <w:rPr>
           <w:rFonts w:asciiTheme="minorHAnsi" w:hAnsiTheme="minorHAnsi" w:cstheme="minorHAnsi"/>
           <w:sz w:val="20"/>
@@ -8386,6 +8386,7 @@
     <w:p>
       <w:pPr>
         <w:pStyle w:val="NormalWeb"/>
+        <w:spacing w:before="0" w:beforeAutospacing="0" w:after="0" w:afterAutospacing="0"/>
         <w:rPr>
           <w:rFonts w:asciiTheme="minorHAnsi" w:hAnsiTheme="minorHAnsi" w:cstheme="minorHAnsi"/>
           <w:sz w:val="20"/>
@@ -8424,6 +8425,7 @@
           <w:ilvl w:val="0"/>
           <w:numId w:val="18"/>
         </w:numPr>
+        <w:spacing w:before="0" w:beforeAutospacing="0" w:after="0" w:afterAutospacing="0"/>
         <w:rPr>
           <w:rFonts w:asciiTheme="minorHAnsi" w:hAnsiTheme="minorHAnsi" w:cstheme="minorHAnsi"/>
           <w:sz w:val="20"/>
@@ -8446,6 +8448,7 @@
           <w:ilvl w:val="0"/>
           <w:numId w:val="18"/>
         </w:numPr>
+        <w:spacing w:before="0" w:beforeAutospacing="0" w:after="0" w:afterAutospacing="0"/>
         <w:rPr>
           <w:rFonts w:asciiTheme="minorHAnsi" w:hAnsiTheme="minorHAnsi" w:cstheme="minorHAnsi"/>
           <w:sz w:val="20"/>
@@ -8468,6 +8471,7 @@
           <w:ilvl w:val="0"/>
           <w:numId w:val="18"/>
         </w:numPr>
+        <w:spacing w:before="0" w:beforeAutospacing="0" w:after="0" w:afterAutospacing="0"/>
         <w:rPr>
           <w:rFonts w:asciiTheme="minorHAnsi" w:hAnsiTheme="minorHAnsi" w:cstheme="minorHAnsi"/>
           <w:sz w:val="20"/>
@@ -8490,6 +8494,7 @@
           <w:ilvl w:val="0"/>
           <w:numId w:val="18"/>
         </w:numPr>
+        <w:spacing w:before="0" w:beforeAutospacing="0" w:after="0" w:afterAutospacing="0"/>
         <w:rPr>
           <w:rFonts w:asciiTheme="minorHAnsi" w:hAnsiTheme="minorHAnsi" w:cstheme="minorHAnsi"/>
           <w:sz w:val="20"/>
@@ -8508,6 +8513,7 @@
     <w:p>
       <w:pPr>
         <w:pStyle w:val="NormalWeb"/>
+        <w:spacing w:before="0" w:beforeAutospacing="0" w:after="0" w:afterAutospacing="0"/>
         <w:rPr>
           <w:rFonts w:asciiTheme="minorHAnsi" w:hAnsiTheme="minorHAnsi" w:cstheme="minorHAnsi"/>
           <w:sz w:val="20"/>
@@ -8522,10 +8528,19 @@
         </w:rPr>
         <w:t>Skills: Problem solving, technical knowledge, troubleshooting, communication</w:t>
       </w:r>
+      <w:r>
+        <w:rPr>
+          <w:rFonts w:asciiTheme="minorHAnsi" w:hAnsiTheme="minorHAnsi" w:cstheme="minorHAnsi"/>
+          <w:sz w:val="20"/>
+          <w:szCs w:val="20"/>
+        </w:rPr>
+        <w:t xml:space="preserve"> </w:t>
+      </w:r>
     </w:p>
     <w:p>
       <w:pPr>
         <w:pStyle w:val="NormalWeb"/>
+        <w:spacing w:before="0" w:beforeAutospacing="0" w:after="0" w:afterAutospacing="0"/>
         <w:rPr>
           <w:rFonts w:asciiTheme="minorHAnsi" w:hAnsiTheme="minorHAnsi" w:cstheme="minorHAnsi"/>
           <w:sz w:val="20"/>
@@ -8544,19 +8559,47 @@
     <w:p>
       <w:pPr>
         <w:pStyle w:val="NormalWeb"/>
+        <w:spacing w:before="0" w:beforeAutospacing="0" w:after="0" w:afterAutospacing="0"/>
         <w:rPr>
           <w:rFonts w:asciiTheme="minorHAnsi" w:hAnsiTheme="minorHAnsi" w:cstheme="minorHAnsi"/>
           <w:sz w:val="20"/>
           <w:szCs w:val="20"/>
         </w:rPr>
       </w:pPr>
-      <w:r>
+    </w:p>
+    <w:p>
+      <w:pPr>
+        <w:pStyle w:val="NormalWeb"/>
+        <w:spacing w:before="0" w:beforeAutospacing="0" w:after="0" w:afterAutospacing="0"/>
         <w:rPr>
           <w:rFonts w:asciiTheme="minorHAnsi" w:hAnsiTheme="minorHAnsi" w:cstheme="minorHAnsi"/>
           <w:sz w:val="20"/>
           <w:szCs w:val="20"/>
         </w:rPr>
-        <w:t>And for Systems Administrator</w:t>
+      </w:pPr>
+      <w:r>
+        <w:rPr>
+          <w:rFonts w:asciiTheme="minorHAnsi" w:hAnsiTheme="minorHAnsi" w:cstheme="minorHAnsi"/>
+          <w:sz w:val="20"/>
+          <w:szCs w:val="20"/>
+        </w:rPr>
+        <w:t>And</w:t>
+      </w:r>
+      <w:r>
+        <w:rPr>
+          <w:rFonts w:asciiTheme="minorHAnsi" w:hAnsiTheme="minorHAnsi" w:cstheme="minorHAnsi"/>
+          <w:sz w:val="20"/>
+          <w:szCs w:val="20"/>
+        </w:rPr>
+        <w:t xml:space="preserve"> </w:t>
+      </w:r>
+      <w:r>
+        <w:rPr>
+          <w:rFonts w:asciiTheme="minorHAnsi" w:hAnsiTheme="minorHAnsi" w:cstheme="minorHAnsi"/>
+          <w:sz w:val="20"/>
+          <w:szCs w:val="20"/>
+        </w:rPr>
+        <w:t>for Systems Administrator</w:t>
       </w:r>
     </w:p>
     <w:p>
@@ -8585,16 +8628,6 @@
         </w:rPr>
         <w:t>:</w:t>
       </w:r>
-    </w:p>
-    <w:p>
-      <w:pPr>
-        <w:pStyle w:val="NormalWeb"/>
-        <w:rPr>
-          <w:rFonts w:asciiTheme="minorHAnsi" w:hAnsiTheme="minorHAnsi" w:cstheme="minorHAnsi"/>
-          <w:sz w:val="20"/>
-          <w:szCs w:val="20"/>
-        </w:rPr>
-      </w:pPr>
       <w:r>
         <w:rPr>
           <w:rFonts w:asciiTheme="minorHAnsi" w:hAnsiTheme="minorHAnsi" w:cstheme="minorHAnsi"/>
@@ -8653,6 +8686,7 @@
     <w:p>
       <w:pPr>
         <w:pStyle w:val="NormalWeb"/>
+        <w:spacing w:before="0" w:beforeAutospacing="0"/>
         <w:rPr>
           <w:rFonts w:asciiTheme="minorHAnsi" w:hAnsiTheme="minorHAnsi" w:cstheme="minorHAnsi"/>
           <w:sz w:val="20"/>
@@ -8743,10 +8777,29 @@
     </w:p>
     <w:p>
       <w:pPr>
-        <w:jc w:val="center"/>
-        <w:rPr>
-          <w:rFonts w:cstheme="minorHAnsi"/>
+        <w:pStyle w:val="NormalWeb"/>
+        <w:rPr>
+          <w:rFonts w:asciiTheme="minorHAnsi" w:hAnsiTheme="minorHAnsi" w:cstheme="minorHAnsi"/>
           <w:b/>
+          <w:sz w:val="20"/>
+          <w:szCs w:val="20"/>
+        </w:rPr>
+      </w:pPr>
+      <w:r>
+        <w:rPr>
+          <w:rFonts w:asciiTheme="minorHAnsi" w:hAnsiTheme="minorHAnsi" w:cstheme="minorHAnsi"/>
+          <w:b/>
+          <w:sz w:val="20"/>
+          <w:szCs w:val="20"/>
+        </w:rPr>
+        <w:t>What are the job titles for your group’s ideal jobs? How do each of these rank in terms of demand from employers?</w:t>
+      </w:r>
+    </w:p>
+    <w:p>
+      <w:pPr>
+        <w:spacing w:after="0"/>
+        <w:jc w:val="both"/>
+        <w:rPr>
           <w:i/>
           <w:sz w:val="20"/>
           <w:szCs w:val="20"/>
@@ -8754,13 +8807,30 @@
       </w:pPr>
       <w:r>
         <w:rPr>
-          <w:rFonts w:cstheme="minorHAnsi"/>
-          <w:b/>
           <w:i/>
           <w:sz w:val="20"/>
           <w:szCs w:val="20"/>
         </w:rPr>
-        <w:t>What are the job titles for your group’s ideal jobs? How do each of these rank in terms of demand from employers?</w:t>
+        <w:t>“</w:t>
+      </w:r>
+    </w:p>
+    <w:p>
+      <w:pPr>
+        <w:spacing w:after="0"/>
+        <w:jc w:val="both"/>
+        <w:rPr>
+          <w:i/>
+          <w:sz w:val="20"/>
+          <w:szCs w:val="20"/>
+        </w:rPr>
+      </w:pPr>
+      <w:r>
+        <w:rPr>
+          <w:i/>
+          <w:sz w:val="20"/>
+          <w:szCs w:val="20"/>
+        </w:rPr>
+        <w:t xml:space="preserve">………..”  </w:t>
       </w:r>
     </w:p>
     <w:tbl>
@@ -8781,7 +8851,7 @@
         </w:trPr>
         <w:tc>
           <w:tcPr>
-            <w:tcW w:w="842" w:type="dxa"/>
+            <w:tcW w:w="859" w:type="dxa"/>
             <w:vAlign w:val="center"/>
           </w:tcPr>
           <w:p>
@@ -8805,7 +8875,7 @@
         </w:tc>
         <w:tc>
           <w:tcPr>
-            <w:tcW w:w="4510" w:type="dxa"/>
+            <w:tcW w:w="4502" w:type="dxa"/>
             <w:vAlign w:val="center"/>
           </w:tcPr>
           <w:p>
@@ -8829,7 +8899,7 @@
         </w:tc>
         <w:tc>
           <w:tcPr>
-            <w:tcW w:w="4451" w:type="dxa"/>
+            <w:tcW w:w="4442" w:type="dxa"/>
             <w:vAlign w:val="center"/>
           </w:tcPr>
           <w:p>
@@ -8875,7 +8945,7 @@
         </w:trPr>
         <w:tc>
           <w:tcPr>
-            <w:tcW w:w="842" w:type="dxa"/>
+            <w:tcW w:w="859" w:type="dxa"/>
             <w:vAlign w:val="center"/>
           </w:tcPr>
           <w:p>
@@ -8900,7 +8970,7 @@
         </w:tc>
         <w:tc>
           <w:tcPr>
-            <w:tcW w:w="4510" w:type="dxa"/>
+            <w:tcW w:w="4502" w:type="dxa"/>
             <w:vAlign w:val="center"/>
           </w:tcPr>
           <w:p>
@@ -8924,7 +8994,7 @@
         </w:tc>
         <w:tc>
           <w:tcPr>
-            <w:tcW w:w="4451" w:type="dxa"/>
+            <w:tcW w:w="4442" w:type="dxa"/>
             <w:vAlign w:val="center"/>
           </w:tcPr>
           <w:p>
@@ -8954,7 +9024,7 @@
         </w:trPr>
         <w:tc>
           <w:tcPr>
-            <w:tcW w:w="842" w:type="dxa"/>
+            <w:tcW w:w="859" w:type="dxa"/>
             <w:shd w:val="clear" w:color="auto" w:fill="D9E2F3" w:themeFill="accent1" w:themeFillTint="33"/>
             <w:vAlign w:val="center"/>
           </w:tcPr>
@@ -8980,7 +9050,7 @@
         </w:tc>
         <w:tc>
           <w:tcPr>
-            <w:tcW w:w="4510" w:type="dxa"/>
+            <w:tcW w:w="4502" w:type="dxa"/>
             <w:shd w:val="clear" w:color="auto" w:fill="D9E2F3" w:themeFill="accent1" w:themeFillTint="33"/>
             <w:vAlign w:val="center"/>
           </w:tcPr>
@@ -9007,7 +9077,7 @@
         </w:tc>
         <w:tc>
           <w:tcPr>
-            <w:tcW w:w="4451" w:type="dxa"/>
+            <w:tcW w:w="4442" w:type="dxa"/>
             <w:shd w:val="clear" w:color="auto" w:fill="D9E2F3" w:themeFill="accent1" w:themeFillTint="33"/>
             <w:vAlign w:val="center"/>
           </w:tcPr>
@@ -9053,7 +9123,7 @@
         </w:trPr>
         <w:tc>
           <w:tcPr>
-            <w:tcW w:w="842" w:type="dxa"/>
+            <w:tcW w:w="859" w:type="dxa"/>
             <w:vAlign w:val="center"/>
           </w:tcPr>
           <w:p>
@@ -9078,7 +9148,7 @@
         </w:tc>
         <w:tc>
           <w:tcPr>
-            <w:tcW w:w="4510" w:type="dxa"/>
+            <w:tcW w:w="4502" w:type="dxa"/>
             <w:vAlign w:val="center"/>
           </w:tcPr>
           <w:p>
@@ -9102,7 +9172,7 @@
         </w:tc>
         <w:tc>
           <w:tcPr>
-            <w:tcW w:w="4451" w:type="dxa"/>
+            <w:tcW w:w="4442" w:type="dxa"/>
             <w:vAlign w:val="center"/>
           </w:tcPr>
           <w:p>
@@ -9132,7 +9202,7 @@
         </w:trPr>
         <w:tc>
           <w:tcPr>
-            <w:tcW w:w="842" w:type="dxa"/>
+            <w:tcW w:w="859" w:type="dxa"/>
             <w:vAlign w:val="center"/>
           </w:tcPr>
           <w:p>
@@ -9159,7 +9229,7 @@
         </w:tc>
         <w:tc>
           <w:tcPr>
-            <w:tcW w:w="4510" w:type="dxa"/>
+            <w:tcW w:w="4502" w:type="dxa"/>
             <w:vAlign w:val="center"/>
           </w:tcPr>
           <w:p>
@@ -9183,7 +9253,7 @@
         </w:tc>
         <w:tc>
           <w:tcPr>
-            <w:tcW w:w="4451" w:type="dxa"/>
+            <w:tcW w:w="4442" w:type="dxa"/>
             <w:vAlign w:val="center"/>
           </w:tcPr>
           <w:p>
@@ -9228,7 +9298,7 @@
         </w:trPr>
         <w:tc>
           <w:tcPr>
-            <w:tcW w:w="842" w:type="dxa"/>
+            <w:tcW w:w="859" w:type="dxa"/>
             <w:vAlign w:val="center"/>
           </w:tcPr>
           <w:p>
@@ -9253,7 +9323,7 @@
         </w:tc>
         <w:tc>
           <w:tcPr>
-            <w:tcW w:w="4510" w:type="dxa"/>
+            <w:tcW w:w="4502" w:type="dxa"/>
             <w:vAlign w:val="center"/>
           </w:tcPr>
           <w:p>
@@ -9277,7 +9347,7 @@
         </w:tc>
         <w:tc>
           <w:tcPr>
-            <w:tcW w:w="4451" w:type="dxa"/>
+            <w:tcW w:w="4442" w:type="dxa"/>
             <w:vAlign w:val="center"/>
           </w:tcPr>
           <w:p>
@@ -9319,6 +9389,193 @@
     </w:tbl>
     <w:p>
       <w:pPr>
+        <w:spacing w:after="0"/>
+        <w:rPr>
+          <w:b/>
+          <w:sz w:val="20"/>
+          <w:szCs w:val="20"/>
+        </w:rPr>
+      </w:pPr>
+      <w:r>
+        <w:rPr>
+          <w:b/>
+          <w:sz w:val="20"/>
+          <w:szCs w:val="20"/>
+        </w:rPr>
+        <w:t>How do the IT-Specific skills in your required skill set rank in terms of demand from employers?</w:t>
+      </w:r>
+    </w:p>
+    <w:p>
+      <w:pPr>
+        <w:spacing w:after="0"/>
+        <w:jc w:val="both"/>
+        <w:rPr>
+          <w:i/>
+          <w:sz w:val="20"/>
+          <w:szCs w:val="20"/>
+        </w:rPr>
+      </w:pPr>
+      <w:r>
+        <w:rPr>
+          <w:i/>
+          <w:sz w:val="20"/>
+          <w:szCs w:val="20"/>
+        </w:rPr>
+        <w:t>“</w:t>
+      </w:r>
+    </w:p>
+    <w:p>
+      <w:pPr>
+        <w:spacing w:after="0"/>
+        <w:jc w:val="both"/>
+        <w:rPr>
+          <w:i/>
+          <w:sz w:val="20"/>
+          <w:szCs w:val="20"/>
+        </w:rPr>
+      </w:pPr>
+      <w:r>
+        <w:rPr>
+          <w:i/>
+          <w:sz w:val="20"/>
+          <w:szCs w:val="20"/>
+        </w:rPr>
+        <w:t xml:space="preserve">………..”  </w:t>
+      </w:r>
+    </w:p>
+    <w:p>
+      <w:pPr>
+        <w:spacing w:after="0"/>
+        <w:rPr>
+          <w:b/>
+          <w:sz w:val="20"/>
+          <w:szCs w:val="20"/>
+        </w:rPr>
+      </w:pPr>
+      <w:r>
+        <w:rPr>
+          <w:b/>
+          <w:sz w:val="20"/>
+          <w:szCs w:val="20"/>
+        </w:rPr>
+        <w:t>How do the general skills in your required skill set rank in terms of demand from employers?</w:t>
+      </w:r>
+    </w:p>
+    <w:p>
+      <w:pPr>
+        <w:spacing w:after="0"/>
+        <w:rPr>
+          <w:i/>
+          <w:sz w:val="20"/>
+          <w:szCs w:val="20"/>
+        </w:rPr>
+      </w:pPr>
+      <w:r>
+        <w:rPr>
+          <w:rFonts w:cstheme="minorHAnsi"/>
+          <w:sz w:val="20"/>
+          <w:szCs w:val="20"/>
+        </w:rPr>
+        <w:t>“</w:t>
+      </w:r>
+      <w:r>
+        <w:rPr>
+          <w:i/>
+          <w:sz w:val="20"/>
+          <w:szCs w:val="20"/>
+        </w:rPr>
+        <w:t>.</w:t>
+      </w:r>
+    </w:p>
+    <w:p>
+      <w:pPr>
+        <w:spacing w:after="0"/>
+        <w:rPr>
+          <w:rStyle w:val="Hyperlink"/>
+          <w:rFonts w:cstheme="minorHAnsi"/>
+          <w:i/>
+          <w:color w:val="auto"/>
+          <w:sz w:val="20"/>
+          <w:szCs w:val="20"/>
+          <w:u w:val="none"/>
+        </w:rPr>
+      </w:pPr>
+      <w:r>
+        <w:rPr>
+          <w:rFonts w:cstheme="minorHAnsi"/>
+          <w:i/>
+          <w:sz w:val="20"/>
+          <w:szCs w:val="20"/>
+        </w:rPr>
+        <w:t>………..”</w:t>
+      </w:r>
+    </w:p>
+    <w:p>
+      <w:pPr>
+        <w:rPr>
+          <w:rFonts w:cstheme="minorHAnsi"/>
+          <w:b/>
+          <w:sz w:val="20"/>
+          <w:szCs w:val="20"/>
+        </w:rPr>
+      </w:pPr>
+      <w:r>
+        <w:rPr>
+          <w:rFonts w:cstheme="minorHAnsi"/>
+          <w:b/>
+          <w:sz w:val="20"/>
+          <w:szCs w:val="20"/>
+        </w:rPr>
+        <w:t>Having looked at the Burning Glass data, has your opinion of your ideal job changed? Why or why not?</w:t>
+      </w:r>
+    </w:p>
+    <w:p>
+      <w:pPr>
+        <w:rPr>
+          <w:rFonts w:cstheme="minorHAnsi"/>
+          <w:b/>
+          <w:sz w:val="20"/>
+          <w:szCs w:val="20"/>
+        </w:rPr>
+      </w:pPr>
+      <w:r>
+        <w:rPr>
+          <w:rFonts w:cstheme="minorHAnsi"/>
+          <w:b/>
+          <w:sz w:val="20"/>
+          <w:szCs w:val="20"/>
+        </w:rPr>
+        <w:t>“</w:t>
+      </w:r>
+    </w:p>
+    <w:p>
+      <w:pPr>
+        <w:rPr>
+          <w:rFonts w:cstheme="minorHAnsi"/>
+          <w:sz w:val="20"/>
+          <w:szCs w:val="20"/>
+        </w:rPr>
+      </w:pPr>
+      <w:r>
+        <w:rPr>
+          <w:rFonts w:cstheme="minorHAnsi"/>
+          <w:sz w:val="20"/>
+          <w:szCs w:val="20"/>
+        </w:rPr>
+        <w:t>……..</w:t>
+      </w:r>
+      <w:r>
+        <w:rPr>
+          <w:rFonts w:cstheme="minorHAnsi"/>
+          <w:b/>
+          <w:sz w:val="20"/>
+          <w:szCs w:val="20"/>
+        </w:rPr>
+        <w:t>”</w:t>
+      </w:r>
+    </w:p>
+    <w:p>
+      <w:pPr>
         <w:pStyle w:val="NormalWeb"/>
         <w:rPr>
           <w:rFonts w:asciiTheme="minorHAnsi" w:hAnsiTheme="minorHAnsi" w:cstheme="minorHAnsi"/>
@@ -9329,34 +9586,14 @@
     </w:p>
     <w:p>
       <w:pPr>
-        <w:pStyle w:val="NormalWeb"/>
-        <w:rPr>
-          <w:rFonts w:asciiTheme="minorHAnsi" w:hAnsiTheme="minorHAnsi" w:cstheme="minorHAnsi"/>
+        <w:rPr>
+          <w:rFonts w:cstheme="minorHAnsi"/>
           <w:sz w:val="20"/>
           <w:szCs w:val="20"/>
         </w:rPr>
       </w:pPr>
       <w:bookmarkStart w:id="0" w:name="_GoBack"/>
       <w:bookmarkEnd w:id="0"/>
-    </w:p>
-    <w:p>
-      <w:pPr>
-        <w:pStyle w:val="NormalWeb"/>
-        <w:rPr>
-          <w:rFonts w:asciiTheme="minorHAnsi" w:hAnsiTheme="minorHAnsi" w:cstheme="minorHAnsi"/>
-          <w:sz w:val="20"/>
-          <w:szCs w:val="20"/>
-        </w:rPr>
-      </w:pPr>
-    </w:p>
-    <w:p>
-      <w:pPr>
-        <w:rPr>
-          <w:rFonts w:cstheme="minorHAnsi"/>
-          <w:sz w:val="20"/>
-          <w:szCs w:val="20"/>
-        </w:rPr>
-      </w:pPr>
     </w:p>
     <w:sectPr>
       <w:pgSz w:w="11906" w:h="16838"/>
@@ -12387,7 +12624,6 @@
     <w:name w:val="Normal (Web)"/>
     <w:basedOn w:val="Normal"/>
     <w:uiPriority w:val="99"/>
-    <w:semiHidden/>
     <w:unhideWhenUsed/>
     <w:rsid w:val="00710804"/>
     <w:pPr>

</xml_diff>